<commit_message>
Creado analisis Report Refs #203
</commit_message>
<xml_diff>
--- a/reports/Student #2/Sprint 2/D02-Analysis Report-David Valencia Toscano.docx
+++ b/reports/Student #2/Sprint 2/D02-Analysis Report-David Valencia Toscano.docx
@@ -156,30 +156,14 @@
       <w:r>
         <w:t xml:space="preserve">Repositorio: </w:t>
       </w:r>
-      <w:r>
-        <w:fldChar w:fldCharType="begin"/>
-      </w:r>
-      <w:r>
-        <w:instrText>HYPERLINK "</w:instrText>
-      </w:r>
-      <w:r>
-        <w:instrText>https://github.com/Davidvt04/Acme-ANS-C1.61</w:instrText>
-      </w:r>
-      <w:r>
-        <w:instrText>"</w:instrText>
-      </w:r>
-      <w:r>
-        <w:fldChar w:fldCharType="separate"/>
-      </w:r>
-      <w:r>
-        <w:rPr>
-          <w:rStyle w:val="Hipervnculo"/>
-        </w:rPr>
-        <w:t>https://github.com/Davidvt04/Acme-ANS-C1.61</w:t>
-      </w:r>
-      <w:r>
-        <w:fldChar w:fldCharType="end"/>
-      </w:r>
+      <w:hyperlink r:id="rId9" w:history="1">
+        <w:r>
+          <w:rPr>
+            <w:rStyle w:val="Hyperlink"/>
+          </w:rPr>
+          <w:t>https://github.com/Davidvt04/Acme-ANS-C1.61</w:t>
+        </w:r>
+      </w:hyperlink>
     </w:p>
     <w:p/>
     <w:p>
@@ -289,12 +273,12 @@
       <w:sdtContent>
         <w:p>
           <w:pPr>
-            <w:pStyle w:val="TtuloTDC"/>
+            <w:pStyle w:val="TOCHeading"/>
           </w:pPr>
         </w:p>
         <w:p>
           <w:pPr>
-            <w:pStyle w:val="TDC1"/>
+            <w:pStyle w:val="TOC1"/>
             <w:tabs>
               <w:tab w:val="right" w:leader="dot" w:pos="9627"/>
             </w:tabs>
@@ -318,7 +302,7 @@
           <w:hyperlink w:anchor="_Toc190780304" w:history="1">
             <w:r>
               <w:rPr>
-                <w:rStyle w:val="Hipervnculo"/>
+                <w:rStyle w:val="Hyperlink"/>
                 <w:noProof/>
               </w:rPr>
               <w:t>Executive Summary</w:t>
@@ -375,7 +359,7 @@
         </w:p>
         <w:p>
           <w:pPr>
-            <w:pStyle w:val="TDC1"/>
+            <w:pStyle w:val="TOC1"/>
             <w:tabs>
               <w:tab w:val="right" w:leader="dot" w:pos="9627"/>
             </w:tabs>
@@ -390,7 +374,7 @@
           <w:hyperlink w:anchor="_Toc190780305" w:history="1">
             <w:r>
               <w:rPr>
-                <w:rStyle w:val="Hipervnculo"/>
+                <w:rStyle w:val="Hyperlink"/>
                 <w:noProof/>
               </w:rPr>
               <w:t>Revision Table</w:t>
@@ -447,7 +431,7 @@
         </w:p>
         <w:p>
           <w:pPr>
-            <w:pStyle w:val="TDC1"/>
+            <w:pStyle w:val="TOC1"/>
             <w:tabs>
               <w:tab w:val="right" w:leader="dot" w:pos="9627"/>
             </w:tabs>
@@ -462,7 +446,7 @@
           <w:hyperlink w:anchor="_Toc190780306" w:history="1">
             <w:r>
               <w:rPr>
-                <w:rStyle w:val="Hipervnculo"/>
+                <w:rStyle w:val="Hyperlink"/>
                 <w:noProof/>
               </w:rPr>
               <w:t>Introduction</w:t>
@@ -519,7 +503,7 @@
         </w:p>
         <w:p>
           <w:pPr>
-            <w:pStyle w:val="TDC1"/>
+            <w:pStyle w:val="TOC1"/>
             <w:tabs>
               <w:tab w:val="right" w:leader="dot" w:pos="9627"/>
             </w:tabs>
@@ -534,7 +518,7 @@
           <w:hyperlink w:anchor="_Toc190780307" w:history="1">
             <w:r>
               <w:rPr>
-                <w:rStyle w:val="Hipervnculo"/>
+                <w:rStyle w:val="Hyperlink"/>
                 <w:rFonts w:asciiTheme="majorHAnsi" w:hAnsiTheme="majorHAnsi" w:cstheme="majorHAnsi"/>
                 <w:noProof/>
               </w:rPr>
@@ -592,7 +576,7 @@
         </w:p>
         <w:p>
           <w:pPr>
-            <w:pStyle w:val="TDC1"/>
+            <w:pStyle w:val="TOC1"/>
             <w:tabs>
               <w:tab w:val="right" w:leader="dot" w:pos="9627"/>
             </w:tabs>
@@ -607,7 +591,7 @@
           <w:hyperlink w:anchor="_Toc190780308" w:history="1">
             <w:r>
               <w:rPr>
-                <w:rStyle w:val="Hipervnculo"/>
+                <w:rStyle w:val="Hyperlink"/>
                 <w:rFonts w:asciiTheme="majorHAnsi" w:hAnsiTheme="majorHAnsi" w:cstheme="majorHAnsi"/>
                 <w:noProof/>
               </w:rPr>
@@ -665,7 +649,7 @@
         </w:p>
         <w:p>
           <w:pPr>
-            <w:pStyle w:val="TDC1"/>
+            <w:pStyle w:val="TOC1"/>
             <w:tabs>
               <w:tab w:val="right" w:leader="dot" w:pos="9627"/>
             </w:tabs>
@@ -680,7 +664,7 @@
           <w:hyperlink w:anchor="_Toc190780309" w:history="1">
             <w:r>
               <w:rPr>
-                <w:rStyle w:val="Hipervnculo"/>
+                <w:rStyle w:val="Hyperlink"/>
                 <w:rFonts w:asciiTheme="majorHAnsi" w:hAnsiTheme="majorHAnsi" w:cstheme="majorHAnsi"/>
                 <w:noProof/>
               </w:rPr>
@@ -1424,7 +1408,7 @@
     </w:p>
     <w:p>
       <w:pPr>
-        <w:pStyle w:val="Prrafodelista"/>
+        <w:pStyle w:val="ListParagraph"/>
         <w:numPr>
           <w:ilvl w:val="0"/>
           <w:numId w:val="7"/>
@@ -1439,7 +1423,7 @@
     </w:p>
     <w:p>
       <w:pPr>
-        <w:pStyle w:val="Prrafodelista"/>
+        <w:pStyle w:val="ListParagraph"/>
         <w:numPr>
           <w:ilvl w:val="0"/>
           <w:numId w:val="7"/>
@@ -1457,7 +1441,7 @@
         <w:t>Tras el análisis se ha llegado a la conclusión de que la mejor alternativa es</w:t>
       </w:r>
       <w:r>
-        <w:t>s la número 2.</w:t>
+        <w:t xml:space="preserve"> la número 2.</w:t>
       </w:r>
     </w:p>
     <w:p/>
@@ -1646,19 +1630,11 @@
           <w:iCs/>
         </w:rPr>
       </w:pPr>
-      <w:proofErr w:type="spellStart"/>
       <w:r>
         <w:rPr>
           <w:rFonts w:ascii="Times New Roman" w:hAnsi="Times New Roman" w:cs="Times New Roman"/>
         </w:rPr>
-        <w:t>Requisito</w:t>
-      </w:r>
-      <w:proofErr w:type="spellEnd"/>
-      <w:r>
-        <w:rPr>
-          <w:rFonts w:ascii="Times New Roman" w:hAnsi="Times New Roman" w:cs="Times New Roman"/>
-        </w:rPr>
-        <w:t xml:space="preserve"> </w:t>
+        <w:t xml:space="preserve">Requisito </w:t>
       </w:r>
       <w:r>
         <w:rPr>
@@ -1859,63 +1835,7 @@
         <w:rPr>
           <w:rFonts w:ascii="Times New Roman" w:hAnsi="Times New Roman" w:cs="Times New Roman"/>
         </w:rPr>
-        <w:t xml:space="preserve">Se </w:t>
-      </w:r>
-      <w:proofErr w:type="spellStart"/>
-      <w:r>
-        <w:rPr>
-          <w:rFonts w:ascii="Times New Roman" w:hAnsi="Times New Roman" w:cs="Times New Roman"/>
-        </w:rPr>
-        <w:t>han</w:t>
-      </w:r>
-      <w:proofErr w:type="spellEnd"/>
-      <w:r>
-        <w:rPr>
-          <w:rFonts w:ascii="Times New Roman" w:hAnsi="Times New Roman" w:cs="Times New Roman"/>
-        </w:rPr>
-        <w:t xml:space="preserve"> </w:t>
-      </w:r>
-      <w:proofErr w:type="spellStart"/>
-      <w:r>
-        <w:rPr>
-          <w:rFonts w:ascii="Times New Roman" w:hAnsi="Times New Roman" w:cs="Times New Roman"/>
-        </w:rPr>
-        <w:t>identificado</w:t>
-      </w:r>
-      <w:proofErr w:type="spellEnd"/>
-      <w:r>
-        <w:rPr>
-          <w:rFonts w:ascii="Times New Roman" w:hAnsi="Times New Roman" w:cs="Times New Roman"/>
-        </w:rPr>
-        <w:t xml:space="preserve"> las </w:t>
-      </w:r>
-      <w:proofErr w:type="spellStart"/>
-      <w:r>
-        <w:rPr>
-          <w:rFonts w:ascii="Times New Roman" w:hAnsi="Times New Roman" w:cs="Times New Roman"/>
-        </w:rPr>
-        <w:t>siguientes</w:t>
-      </w:r>
-      <w:proofErr w:type="spellEnd"/>
-      <w:r>
-        <w:rPr>
-          <w:rFonts w:ascii="Times New Roman" w:hAnsi="Times New Roman" w:cs="Times New Roman"/>
-        </w:rPr>
-        <w:t xml:space="preserve"> </w:t>
-      </w:r>
-      <w:proofErr w:type="spellStart"/>
-      <w:r>
-        <w:rPr>
-          <w:rFonts w:ascii="Times New Roman" w:hAnsi="Times New Roman" w:cs="Times New Roman"/>
-        </w:rPr>
-        <w:t>alternativas</w:t>
-      </w:r>
-      <w:proofErr w:type="spellEnd"/>
-      <w:r>
-        <w:rPr>
-          <w:rFonts w:ascii="Times New Roman" w:hAnsi="Times New Roman" w:cs="Times New Roman"/>
-        </w:rPr>
-        <w:t>:</w:t>
+        <w:t>Se han identificado las siguientes alternativas:</w:t>
       </w:r>
     </w:p>
     <w:p>
@@ -1927,237 +1847,15 @@
         </w:numPr>
         <w:rPr>
           <w:rFonts w:ascii="Times New Roman" w:hAnsi="Times New Roman" w:cs="Times New Roman"/>
+          <w:lang w:val="es-ES"/>
         </w:rPr>
       </w:pPr>
       <w:r>
         <w:rPr>
           <w:rFonts w:ascii="Times New Roman" w:hAnsi="Times New Roman" w:cs="Times New Roman"/>
-        </w:rPr>
-        <w:t xml:space="preserve">Alternativa 1: </w:t>
-      </w:r>
-      <w:proofErr w:type="spellStart"/>
-      <w:r>
-        <w:rPr>
-          <w:rFonts w:ascii="Times New Roman" w:hAnsi="Times New Roman" w:cs="Times New Roman"/>
-        </w:rPr>
-        <w:t>Intentar</w:t>
-      </w:r>
-      <w:proofErr w:type="spellEnd"/>
-      <w:r>
-        <w:rPr>
-          <w:rFonts w:ascii="Times New Roman" w:hAnsi="Times New Roman" w:cs="Times New Roman"/>
-        </w:rPr>
-        <w:t xml:space="preserve"> </w:t>
-      </w:r>
-      <w:proofErr w:type="spellStart"/>
-      <w:r>
-        <w:rPr>
-          <w:rFonts w:ascii="Times New Roman" w:hAnsi="Times New Roman" w:cs="Times New Roman"/>
-        </w:rPr>
-        <w:t>desarrollar</w:t>
-      </w:r>
-      <w:proofErr w:type="spellEnd"/>
-      <w:r>
-        <w:rPr>
-          <w:rFonts w:ascii="Times New Roman" w:hAnsi="Times New Roman" w:cs="Times New Roman"/>
-        </w:rPr>
-        <w:t xml:space="preserve"> </w:t>
-      </w:r>
-      <w:proofErr w:type="spellStart"/>
-      <w:r>
-        <w:rPr>
-          <w:rFonts w:ascii="Times New Roman" w:hAnsi="Times New Roman" w:cs="Times New Roman"/>
-        </w:rPr>
-        <w:t>los</w:t>
-      </w:r>
-      <w:proofErr w:type="spellEnd"/>
-      <w:r>
-        <w:rPr>
-          <w:rFonts w:ascii="Times New Roman" w:hAnsi="Times New Roman" w:cs="Times New Roman"/>
-        </w:rPr>
-        <w:t xml:space="preserve"> </w:t>
-      </w:r>
-      <w:proofErr w:type="spellStart"/>
-      <w:r>
-        <w:rPr>
-          <w:rFonts w:ascii="Times New Roman" w:hAnsi="Times New Roman" w:cs="Times New Roman"/>
-        </w:rPr>
-        <w:t>controladores</w:t>
-      </w:r>
-      <w:proofErr w:type="spellEnd"/>
-      <w:r>
-        <w:rPr>
-          <w:rFonts w:ascii="Times New Roman" w:hAnsi="Times New Roman" w:cs="Times New Roman"/>
-        </w:rPr>
-        <w:t xml:space="preserve">, </w:t>
-      </w:r>
-      <w:proofErr w:type="spellStart"/>
-      <w:r>
-        <w:rPr>
-          <w:rFonts w:ascii="Times New Roman" w:hAnsi="Times New Roman" w:cs="Times New Roman"/>
-        </w:rPr>
-        <w:t>servicios</w:t>
-      </w:r>
-      <w:proofErr w:type="spellEnd"/>
-      <w:r>
-        <w:rPr>
-          <w:rFonts w:ascii="Times New Roman" w:hAnsi="Times New Roman" w:cs="Times New Roman"/>
-        </w:rPr>
-        <w:t xml:space="preserve">, </w:t>
-      </w:r>
-      <w:proofErr w:type="spellStart"/>
-      <w:r>
-        <w:rPr>
-          <w:rFonts w:ascii="Times New Roman" w:hAnsi="Times New Roman" w:cs="Times New Roman"/>
-        </w:rPr>
-        <w:t>repositorios</w:t>
-      </w:r>
-      <w:proofErr w:type="spellEnd"/>
-      <w:r>
-        <w:rPr>
-          <w:rFonts w:ascii="Times New Roman" w:hAnsi="Times New Roman" w:cs="Times New Roman"/>
-        </w:rPr>
-        <w:t xml:space="preserve">, </w:t>
-      </w:r>
-      <w:proofErr w:type="spellStart"/>
-      <w:r>
-        <w:rPr>
-          <w:rFonts w:ascii="Times New Roman" w:hAnsi="Times New Roman" w:cs="Times New Roman"/>
-        </w:rPr>
-        <w:t>entidades</w:t>
-      </w:r>
-      <w:proofErr w:type="spellEnd"/>
-      <w:r>
-        <w:rPr>
-          <w:rFonts w:ascii="Times New Roman" w:hAnsi="Times New Roman" w:cs="Times New Roman"/>
-        </w:rPr>
-        <w:t xml:space="preserve"> y views </w:t>
-      </w:r>
-      <w:proofErr w:type="spellStart"/>
-      <w:r>
-        <w:rPr>
-          <w:rFonts w:ascii="Times New Roman" w:hAnsi="Times New Roman" w:cs="Times New Roman"/>
-        </w:rPr>
-        <w:t>necesarias</w:t>
-      </w:r>
-      <w:proofErr w:type="spellEnd"/>
-      <w:r>
-        <w:rPr>
-          <w:rFonts w:ascii="Times New Roman" w:hAnsi="Times New Roman" w:cs="Times New Roman"/>
-        </w:rPr>
-        <w:t xml:space="preserve"> para </w:t>
-      </w:r>
-      <w:proofErr w:type="spellStart"/>
-      <w:r>
-        <w:rPr>
-          <w:rFonts w:ascii="Times New Roman" w:hAnsi="Times New Roman" w:cs="Times New Roman"/>
-        </w:rPr>
-        <w:t>mostrarle</w:t>
-      </w:r>
-      <w:proofErr w:type="spellEnd"/>
-      <w:r>
-        <w:rPr>
-          <w:rFonts w:ascii="Times New Roman" w:hAnsi="Times New Roman" w:cs="Times New Roman"/>
-        </w:rPr>
-        <w:t xml:space="preserve"> a </w:t>
-      </w:r>
-      <w:proofErr w:type="spellStart"/>
-      <w:r>
-        <w:rPr>
-          <w:rFonts w:ascii="Times New Roman" w:hAnsi="Times New Roman" w:cs="Times New Roman"/>
-        </w:rPr>
-        <w:t>los</w:t>
-      </w:r>
-      <w:proofErr w:type="spellEnd"/>
-      <w:r>
-        <w:rPr>
-          <w:rFonts w:ascii="Times New Roman" w:hAnsi="Times New Roman" w:cs="Times New Roman"/>
-        </w:rPr>
-        <w:t xml:space="preserve"> </w:t>
-      </w:r>
-      <w:proofErr w:type="spellStart"/>
-      <w:r>
-        <w:rPr>
-          <w:rFonts w:ascii="Times New Roman" w:hAnsi="Times New Roman" w:cs="Times New Roman"/>
-        </w:rPr>
-        <w:t>clientes</w:t>
-      </w:r>
-      <w:proofErr w:type="spellEnd"/>
-      <w:r>
-        <w:rPr>
-          <w:rFonts w:ascii="Times New Roman" w:hAnsi="Times New Roman" w:cs="Times New Roman"/>
-        </w:rPr>
-        <w:t xml:space="preserve"> </w:t>
-      </w:r>
-      <w:proofErr w:type="spellStart"/>
-      <w:r>
-        <w:rPr>
-          <w:rFonts w:ascii="Times New Roman" w:hAnsi="Times New Roman" w:cs="Times New Roman"/>
-        </w:rPr>
-        <w:t>desde</w:t>
-      </w:r>
-      <w:proofErr w:type="spellEnd"/>
-      <w:r>
-        <w:rPr>
-          <w:rFonts w:ascii="Times New Roman" w:hAnsi="Times New Roman" w:cs="Times New Roman"/>
-        </w:rPr>
-        <w:t xml:space="preserve"> </w:t>
-      </w:r>
-      <w:proofErr w:type="spellStart"/>
-      <w:r>
-        <w:rPr>
-          <w:rFonts w:ascii="Times New Roman" w:hAnsi="Times New Roman" w:cs="Times New Roman"/>
-        </w:rPr>
-        <w:t>el</w:t>
-      </w:r>
-      <w:proofErr w:type="spellEnd"/>
-      <w:r>
-        <w:rPr>
-          <w:rFonts w:ascii="Times New Roman" w:hAnsi="Times New Roman" w:cs="Times New Roman"/>
-        </w:rPr>
-        <w:t xml:space="preserve"> frontend </w:t>
-      </w:r>
-      <w:proofErr w:type="spellStart"/>
-      <w:r>
-        <w:rPr>
-          <w:rFonts w:ascii="Times New Roman" w:hAnsi="Times New Roman" w:cs="Times New Roman"/>
-        </w:rPr>
-        <w:t>los</w:t>
-      </w:r>
-      <w:proofErr w:type="spellEnd"/>
-      <w:r>
-        <w:rPr>
-          <w:rFonts w:ascii="Times New Roman" w:hAnsi="Times New Roman" w:cs="Times New Roman"/>
-        </w:rPr>
-        <w:t xml:space="preserve"> </w:t>
-      </w:r>
-      <w:proofErr w:type="spellStart"/>
-      <w:r>
-        <w:rPr>
-          <w:rFonts w:ascii="Times New Roman" w:hAnsi="Times New Roman" w:cs="Times New Roman"/>
-        </w:rPr>
-        <w:t>datos</w:t>
-      </w:r>
-      <w:proofErr w:type="spellEnd"/>
-      <w:r>
-        <w:rPr>
-          <w:rFonts w:ascii="Times New Roman" w:hAnsi="Times New Roman" w:cs="Times New Roman"/>
-        </w:rPr>
-        <w:t xml:space="preserve"> </w:t>
-      </w:r>
-      <w:proofErr w:type="spellStart"/>
-      <w:r>
-        <w:rPr>
-          <w:rFonts w:ascii="Times New Roman" w:hAnsi="Times New Roman" w:cs="Times New Roman"/>
-        </w:rPr>
-        <w:t>solicitados</w:t>
-      </w:r>
-      <w:proofErr w:type="spellEnd"/>
-      <w:r>
-        <w:rPr>
-          <w:rFonts w:ascii="Times New Roman" w:hAnsi="Times New Roman" w:cs="Times New Roman"/>
-        </w:rPr>
-        <w:t>.</w:t>
+          <w:lang w:val="es-ES"/>
+        </w:rPr>
+        <w:t>Alternativa 1: Intentar desarrollar los controladores, servicios, repositorios, entidades y views necesarias para mostrarle a los clientes desde el frontend los datos solicitados.</w:t>
       </w:r>
     </w:p>
     <w:p>
@@ -2169,154 +1867,16 @@
         </w:numPr>
         <w:rPr>
           <w:rFonts w:ascii="Times New Roman" w:hAnsi="Times New Roman" w:cs="Times New Roman"/>
+          <w:lang w:val="es-ES"/>
         </w:rPr>
       </w:pPr>
       <w:r>
         <w:rPr>
           <w:rFonts w:ascii="Times New Roman" w:hAnsi="Times New Roman" w:cs="Times New Roman"/>
+          <w:lang w:val="es-ES"/>
         </w:rPr>
         <w:lastRenderedPageBreak/>
-        <w:t xml:space="preserve">Alternativa 2: Crear </w:t>
-      </w:r>
-      <w:proofErr w:type="spellStart"/>
-      <w:r>
-        <w:rPr>
-          <w:rFonts w:ascii="Times New Roman" w:hAnsi="Times New Roman" w:cs="Times New Roman"/>
-        </w:rPr>
-        <w:t>únicamente</w:t>
-      </w:r>
-      <w:proofErr w:type="spellEnd"/>
-      <w:r>
-        <w:rPr>
-          <w:rFonts w:ascii="Times New Roman" w:hAnsi="Times New Roman" w:cs="Times New Roman"/>
-        </w:rPr>
-        <w:t xml:space="preserve"> la </w:t>
-      </w:r>
-      <w:proofErr w:type="spellStart"/>
-      <w:r>
-        <w:rPr>
-          <w:rFonts w:ascii="Times New Roman" w:hAnsi="Times New Roman" w:cs="Times New Roman"/>
-        </w:rPr>
-        <w:t>entidad</w:t>
-      </w:r>
-      <w:proofErr w:type="spellEnd"/>
-      <w:r>
-        <w:rPr>
-          <w:rFonts w:ascii="Times New Roman" w:hAnsi="Times New Roman" w:cs="Times New Roman"/>
-        </w:rPr>
-        <w:t xml:space="preserve"> </w:t>
-      </w:r>
-      <w:proofErr w:type="spellStart"/>
-      <w:r>
-        <w:rPr>
-          <w:rFonts w:ascii="Times New Roman" w:hAnsi="Times New Roman" w:cs="Times New Roman"/>
-        </w:rPr>
-        <w:t>necesaria</w:t>
-      </w:r>
-      <w:proofErr w:type="spellEnd"/>
-      <w:r>
-        <w:rPr>
-          <w:rFonts w:ascii="Times New Roman" w:hAnsi="Times New Roman" w:cs="Times New Roman"/>
-        </w:rPr>
-        <w:t xml:space="preserve"> para </w:t>
-      </w:r>
-      <w:proofErr w:type="spellStart"/>
-      <w:r>
-        <w:rPr>
-          <w:rFonts w:ascii="Times New Roman" w:hAnsi="Times New Roman" w:cs="Times New Roman"/>
-        </w:rPr>
-        <w:t>reunir</w:t>
-      </w:r>
-      <w:proofErr w:type="spellEnd"/>
-      <w:r>
-        <w:rPr>
-          <w:rFonts w:ascii="Times New Roman" w:hAnsi="Times New Roman" w:cs="Times New Roman"/>
-        </w:rPr>
-        <w:t xml:space="preserve"> </w:t>
-      </w:r>
-      <w:proofErr w:type="spellStart"/>
-      <w:r>
-        <w:rPr>
-          <w:rFonts w:ascii="Times New Roman" w:hAnsi="Times New Roman" w:cs="Times New Roman"/>
-        </w:rPr>
-        <w:t>dichos</w:t>
-      </w:r>
-      <w:proofErr w:type="spellEnd"/>
-      <w:r>
-        <w:rPr>
-          <w:rFonts w:ascii="Times New Roman" w:hAnsi="Times New Roman" w:cs="Times New Roman"/>
-        </w:rPr>
-        <w:t xml:space="preserve"> </w:t>
-      </w:r>
-      <w:proofErr w:type="spellStart"/>
-      <w:r>
-        <w:rPr>
-          <w:rFonts w:ascii="Times New Roman" w:hAnsi="Times New Roman" w:cs="Times New Roman"/>
-        </w:rPr>
-        <w:t>datos</w:t>
-      </w:r>
-      <w:proofErr w:type="spellEnd"/>
-      <w:r>
-        <w:rPr>
-          <w:rFonts w:ascii="Times New Roman" w:hAnsi="Times New Roman" w:cs="Times New Roman"/>
-        </w:rPr>
-        <w:t xml:space="preserve">, sin </w:t>
-      </w:r>
-      <w:proofErr w:type="spellStart"/>
-      <w:r>
-        <w:rPr>
-          <w:rFonts w:ascii="Times New Roman" w:hAnsi="Times New Roman" w:cs="Times New Roman"/>
-        </w:rPr>
-        <w:t>realmente</w:t>
-      </w:r>
-      <w:proofErr w:type="spellEnd"/>
-      <w:r>
-        <w:rPr>
-          <w:rFonts w:ascii="Times New Roman" w:hAnsi="Times New Roman" w:cs="Times New Roman"/>
-        </w:rPr>
-        <w:t xml:space="preserve"> </w:t>
-      </w:r>
-      <w:proofErr w:type="spellStart"/>
-      <w:r>
-        <w:rPr>
-          <w:rFonts w:ascii="Times New Roman" w:hAnsi="Times New Roman" w:cs="Times New Roman"/>
-        </w:rPr>
-        <w:t>mostrarle</w:t>
-      </w:r>
-      <w:proofErr w:type="spellEnd"/>
-      <w:r>
-        <w:rPr>
-          <w:rFonts w:ascii="Times New Roman" w:hAnsi="Times New Roman" w:cs="Times New Roman"/>
-        </w:rPr>
-        <w:t xml:space="preserve"> nada </w:t>
-      </w:r>
-      <w:proofErr w:type="spellStart"/>
-      <w:r>
-        <w:rPr>
-          <w:rFonts w:ascii="Times New Roman" w:hAnsi="Times New Roman" w:cs="Times New Roman"/>
-        </w:rPr>
-        <w:t>todavía</w:t>
-      </w:r>
-      <w:proofErr w:type="spellEnd"/>
-      <w:r>
-        <w:rPr>
-          <w:rFonts w:ascii="Times New Roman" w:hAnsi="Times New Roman" w:cs="Times New Roman"/>
-        </w:rPr>
-        <w:t xml:space="preserve"> al </w:t>
-      </w:r>
-      <w:proofErr w:type="spellStart"/>
-      <w:r>
-        <w:rPr>
-          <w:rFonts w:ascii="Times New Roman" w:hAnsi="Times New Roman" w:cs="Times New Roman"/>
-        </w:rPr>
-        <w:t>cliente</w:t>
-      </w:r>
-      <w:proofErr w:type="spellEnd"/>
-      <w:r>
-        <w:rPr>
-          <w:rFonts w:ascii="Times New Roman" w:hAnsi="Times New Roman" w:cs="Times New Roman"/>
-        </w:rPr>
-        <w:t xml:space="preserve"> final.</w:t>
+        <w:t>Alternativa 2: Crear únicamente la entidad necesaria para reunir dichos datos, sin realmente mostrarle nada todavía al cliente final.</w:t>
       </w:r>
     </w:p>
     <w:p>
@@ -2405,7 +1965,7 @@
     <w:p/>
     <w:tbl>
       <w:tblPr>
-        <w:tblStyle w:val="Tablaconcuadrcula"/>
+        <w:tblStyle w:val="TableGrid"/>
         <w:tblW w:w="0" w:type="auto"/>
         <w:tblLook w:val="04A0" w:firstRow="1" w:lastRow="0" w:firstColumn="1" w:lastColumn="0" w:noHBand="0" w:noVBand="1"/>
       </w:tblPr>
@@ -2865,7 +2425,7 @@
     </w:p>
     <w:p>
       <w:pPr>
-        <w:pStyle w:val="Subttulo"/>
+        <w:pStyle w:val="Subtitle"/>
       </w:pPr>
       <w:r>
         <w:t xml:space="preserve">Análisis del requisito </w:t>
@@ -3042,13 +2602,8 @@
           <w:numId w:val="0"/>
         </w:numPr>
       </w:pPr>
-      <w:proofErr w:type="spellStart"/>
-      <w:r>
-        <w:t>Requisito</w:t>
-      </w:r>
-      <w:proofErr w:type="spellEnd"/>
-      <w:r>
-        <w:t xml:space="preserve"> 4:</w:t>
+      <w:r>
+        <w:t>Requisito 4:</w:t>
       </w:r>
     </w:p>
     <w:p>
@@ -3256,13 +2811,8 @@
           <w:numId w:val="0"/>
         </w:numPr>
       </w:pPr>
-      <w:proofErr w:type="spellStart"/>
-      <w:r>
-        <w:t>Requisito</w:t>
-      </w:r>
-      <w:proofErr w:type="spellEnd"/>
-      <w:r>
-        <w:t xml:space="preserve"> 5:</w:t>
+      <w:r>
+        <w:t>Requisito 5:</w:t>
       </w:r>
     </w:p>
     <w:p>
@@ -3464,10 +3014,10 @@
       <w:r>
         <w:t xml:space="preserve"> en el foro de la asignatura: </w:t>
       </w:r>
-      <w:hyperlink r:id="rId9" w:history="1">
+      <w:hyperlink r:id="rId10" w:history="1">
         <w:r>
           <w:rPr>
-            <w:rStyle w:val="Hipervnculo"/>
+            <w:rStyle w:val="Hyperlink"/>
           </w:rPr>
           <w:t>Thread: [D&amp;T] Clarification of requirements' ranges ...</w:t>
         </w:r>
@@ -3477,7 +3027,7 @@
     <w:p/>
     <w:p>
       <w:pPr>
-        <w:pStyle w:val="Subttulo"/>
+        <w:pStyle w:val="Subtitle"/>
       </w:pPr>
       <w:r>
         <w:t xml:space="preserve">Análisis del requisito </w:t>
@@ -3735,7 +3285,7 @@
     <w:p/>
     <w:p>
       <w:pPr>
-        <w:pStyle w:val="Prrafodelista"/>
+        <w:pStyle w:val="ListParagraph"/>
         <w:numPr>
           <w:ilvl w:val="0"/>
           <w:numId w:val="7"/>
@@ -3750,7 +3300,7 @@
     </w:p>
     <w:p>
       <w:pPr>
-        <w:pStyle w:val="Prrafodelista"/>
+        <w:pStyle w:val="ListParagraph"/>
         <w:numPr>
           <w:ilvl w:val="1"/>
           <w:numId w:val="7"/>
@@ -3765,7 +3315,7 @@
     </w:p>
     <w:p>
       <w:pPr>
-        <w:pStyle w:val="Prrafodelista"/>
+        <w:pStyle w:val="ListParagraph"/>
         <w:numPr>
           <w:ilvl w:val="1"/>
           <w:numId w:val="7"/>
@@ -3780,7 +3330,7 @@
     </w:p>
     <w:p>
       <w:pPr>
-        <w:pStyle w:val="Prrafodelista"/>
+        <w:pStyle w:val="ListParagraph"/>
         <w:numPr>
           <w:ilvl w:val="0"/>
           <w:numId w:val="7"/>
@@ -3795,7 +3345,7 @@
     </w:p>
     <w:p>
       <w:pPr>
-        <w:pStyle w:val="Prrafodelista"/>
+        <w:pStyle w:val="ListParagraph"/>
         <w:numPr>
           <w:ilvl w:val="1"/>
           <w:numId w:val="7"/>
@@ -3816,7 +3366,7 @@
     </w:p>
     <w:p>
       <w:pPr>
-        <w:pStyle w:val="Prrafodelista"/>
+        <w:pStyle w:val="ListParagraph"/>
         <w:numPr>
           <w:ilvl w:val="1"/>
           <w:numId w:val="7"/>
@@ -3860,10 +3410,10 @@
       <w:r>
         <w:t xml:space="preserve"> en el foro de la asignatura: </w:t>
       </w:r>
-      <w:hyperlink r:id="rId10" w:history="1">
+      <w:hyperlink r:id="rId11" w:history="1">
         <w:r>
           <w:rPr>
-            <w:rStyle w:val="Hipervnculo"/>
+            <w:rStyle w:val="Hyperlink"/>
           </w:rPr>
           <w:t>https://ev.us.es/webapps/discussionboard/do/message?action=list_messages&amp;course_id=_89154_1&amp;conf_id=_426211_1&amp;forum_id=_253522_1&amp;message_id=_461394_1&amp;nav=discussion_board</w:t>
         </w:r>
@@ -3873,7 +3423,7 @@
     <w:p/>
     <w:p>
       <w:pPr>
-        <w:pStyle w:val="Subttulo"/>
+        <w:pStyle w:val="Subtitle"/>
       </w:pPr>
       <w:r>
         <w:t xml:space="preserve">Análisis del requisito </w:t>
@@ -4123,7 +3673,7 @@
     <w:p/>
     <w:p>
       <w:pPr>
-        <w:pStyle w:val="Prrafodelista"/>
+        <w:pStyle w:val="ListParagraph"/>
         <w:numPr>
           <w:ilvl w:val="0"/>
           <w:numId w:val="7"/>
@@ -4138,7 +3688,7 @@
     </w:p>
     <w:p>
       <w:pPr>
-        <w:pStyle w:val="Prrafodelista"/>
+        <w:pStyle w:val="ListParagraph"/>
         <w:numPr>
           <w:ilvl w:val="1"/>
           <w:numId w:val="7"/>
@@ -4153,7 +3703,7 @@
     </w:p>
     <w:p>
       <w:pPr>
-        <w:pStyle w:val="Prrafodelista"/>
+        <w:pStyle w:val="ListParagraph"/>
         <w:numPr>
           <w:ilvl w:val="1"/>
           <w:numId w:val="7"/>
@@ -4168,7 +3718,7 @@
     </w:p>
     <w:p>
       <w:pPr>
-        <w:pStyle w:val="Prrafodelista"/>
+        <w:pStyle w:val="ListParagraph"/>
         <w:numPr>
           <w:ilvl w:val="0"/>
           <w:numId w:val="7"/>
@@ -4187,7 +3737,7 @@
     </w:p>
     <w:p>
       <w:pPr>
-        <w:pStyle w:val="Prrafodelista"/>
+        <w:pStyle w:val="ListParagraph"/>
         <w:numPr>
           <w:ilvl w:val="1"/>
           <w:numId w:val="7"/>
@@ -4202,7 +3752,7 @@
     </w:p>
     <w:p>
       <w:pPr>
-        <w:pStyle w:val="Prrafodelista"/>
+        <w:pStyle w:val="ListParagraph"/>
         <w:numPr>
           <w:ilvl w:val="1"/>
           <w:numId w:val="7"/>
@@ -4332,7 +3882,7 @@
     </w:p>
     <w:p>
       <w:pPr>
-        <w:pStyle w:val="Prrafodelista"/>
+        <w:pStyle w:val="ListParagraph"/>
         <w:numPr>
           <w:ilvl w:val="0"/>
           <w:numId w:val="5"/>
@@ -4366,7 +3916,7 @@
     </w:p>
     <w:p>
       <w:pPr>
-        <w:pStyle w:val="Prrafodelista"/>
+        <w:pStyle w:val="ListParagraph"/>
         <w:numPr>
           <w:ilvl w:val="0"/>
           <w:numId w:val="5"/>
@@ -4400,7 +3950,7 @@
     </w:p>
     <w:p>
       <w:pPr>
-        <w:pStyle w:val="Prrafodelista"/>
+        <w:pStyle w:val="ListParagraph"/>
         <w:numPr>
           <w:ilvl w:val="0"/>
           <w:numId w:val="5"/>
@@ -4434,7 +3984,7 @@
     </w:p>
     <w:p>
       <w:pPr>
-        <w:pStyle w:val="Prrafodelista"/>
+        <w:pStyle w:val="ListParagraph"/>
         <w:numPr>
           <w:ilvl w:val="0"/>
           <w:numId w:val="5"/>
@@ -4528,7 +4078,7 @@
       </w:pPr>
     </w:p>
     <w:sectPr>
-      <w:footerReference w:type="default" r:id="rId11"/>
+      <w:footerReference w:type="default" r:id="rId12"/>
       <w:pgSz w:w="11905" w:h="16837"/>
       <w:pgMar w:top="1134" w:right="1134" w:bottom="1134" w:left="1134" w:header="720" w:footer="720" w:gutter="0"/>
       <w:cols w:space="720"/>
@@ -4572,7 +4122,7 @@
     <w:sdtContent>
       <w:p>
         <w:pPr>
-          <w:pStyle w:val="Piedepgina"/>
+          <w:pStyle w:val="Footer"/>
           <w:jc w:val="right"/>
         </w:pPr>
         <w:r>
@@ -4598,7 +4148,7 @@
   </w:sdt>
   <w:p>
     <w:pPr>
-      <w:pStyle w:val="Piedepgina"/>
+      <w:pStyle w:val="Footer"/>
     </w:pPr>
   </w:p>
 </w:ftr>
@@ -6058,11 +5608,11 @@
     <w:qFormat/>
     <w:rsid w:val="005025A3"/>
   </w:style>
-  <w:style w:type="paragraph" w:styleId="Ttulo1">
+  <w:style w:type="paragraph" w:styleId="Heading1">
     <w:name w:val="heading 1"/>
     <w:basedOn w:val="Normal"/>
     <w:next w:val="Normal"/>
-    <w:link w:val="Ttulo1Car"/>
+    <w:link w:val="Heading1Char"/>
     <w:uiPriority w:val="9"/>
     <w:qFormat/>
     <w:rsid w:val="00C70207"/>
@@ -6079,13 +5629,13 @@
       <w:szCs w:val="32"/>
     </w:rPr>
   </w:style>
-  <w:style w:type="character" w:default="1" w:styleId="Fuentedeprrafopredeter">
+  <w:style w:type="character" w:default="1" w:styleId="DefaultParagraphFont">
     <w:name w:val="Default Paragraph Font"/>
     <w:uiPriority w:val="1"/>
     <w:semiHidden/>
     <w:unhideWhenUsed/>
   </w:style>
-  <w:style w:type="table" w:default="1" w:styleId="Tablanormal">
+  <w:style w:type="table" w:default="1" w:styleId="TableNormal">
     <w:name w:val="Normal Table"/>
     <w:uiPriority w:val="99"/>
     <w:semiHidden/>
@@ -6100,7 +5650,7 @@
       </w:tblCellMar>
     </w:tblPr>
   </w:style>
-  <w:style w:type="numbering" w:default="1" w:styleId="Sinlista">
+  <w:style w:type="numbering" w:default="1" w:styleId="NoList">
     <w:name w:val="No List"/>
     <w:uiPriority w:val="99"/>
     <w:semiHidden/>
@@ -6130,11 +5680,11 @@
       <w:spacing w:after="120"/>
     </w:pPr>
   </w:style>
-  <w:style w:type="paragraph" w:styleId="Lista">
+  <w:style w:type="paragraph" w:styleId="List">
     <w:name w:val="List"/>
     <w:basedOn w:val="Textbody"/>
   </w:style>
-  <w:style w:type="paragraph" w:styleId="Descripcin">
+  <w:style w:type="paragraph" w:styleId="Caption">
     <w:name w:val="caption"/>
     <w:basedOn w:val="Standard"/>
     <w:pPr>
@@ -6153,10 +5703,10 @@
       <w:suppressLineNumbers/>
     </w:pPr>
   </w:style>
-  <w:style w:type="character" w:customStyle="1" w:styleId="Ttulo1Car">
-    <w:name w:val="Título 1 Car"/>
-    <w:basedOn w:val="Fuentedeprrafopredeter"/>
-    <w:link w:val="Ttulo1"/>
+  <w:style w:type="character" w:customStyle="1" w:styleId="Heading1Char">
+    <w:name w:val="Heading 1 Char"/>
+    <w:basedOn w:val="DefaultParagraphFont"/>
+    <w:link w:val="Heading1"/>
     <w:uiPriority w:val="9"/>
     <w:rsid w:val="00C70207"/>
     <w:rPr>
@@ -6182,7 +5732,7 @@
   </w:style>
   <w:style w:type="character" w:customStyle="1" w:styleId="PortadaCar">
     <w:name w:val="Portada Car"/>
-    <w:basedOn w:val="Ttulo1Car"/>
+    <w:basedOn w:val="Heading1Char"/>
     <w:link w:val="Portada"/>
     <w:rsid w:val="00C70207"/>
     <w:rPr>
@@ -6194,10 +5744,10 @@
       <w:lang w:val="es-ES"/>
     </w:rPr>
   </w:style>
-  <w:style w:type="paragraph" w:styleId="Encabezado">
+  <w:style w:type="paragraph" w:styleId="Header">
     <w:name w:val="header"/>
     <w:basedOn w:val="Normal"/>
-    <w:link w:val="EncabezadoCar"/>
+    <w:link w:val="HeaderChar"/>
     <w:uiPriority w:val="99"/>
     <w:unhideWhenUsed/>
     <w:rsid w:val="00C70207"/>
@@ -6208,17 +5758,17 @@
       </w:tabs>
     </w:pPr>
   </w:style>
-  <w:style w:type="character" w:customStyle="1" w:styleId="EncabezadoCar">
-    <w:name w:val="Encabezado Car"/>
-    <w:basedOn w:val="Fuentedeprrafopredeter"/>
-    <w:link w:val="Encabezado"/>
+  <w:style w:type="character" w:customStyle="1" w:styleId="HeaderChar">
+    <w:name w:val="Header Char"/>
+    <w:basedOn w:val="DefaultParagraphFont"/>
+    <w:link w:val="Header"/>
     <w:uiPriority w:val="99"/>
     <w:rsid w:val="00C70207"/>
   </w:style>
-  <w:style w:type="paragraph" w:styleId="Piedepgina">
+  <w:style w:type="paragraph" w:styleId="Footer">
     <w:name w:val="footer"/>
     <w:basedOn w:val="Normal"/>
-    <w:link w:val="PiedepginaCar"/>
+    <w:link w:val="FooterChar"/>
     <w:uiPriority w:val="99"/>
     <w:unhideWhenUsed/>
     <w:rsid w:val="00C70207"/>
@@ -6229,16 +5779,16 @@
       </w:tabs>
     </w:pPr>
   </w:style>
-  <w:style w:type="character" w:customStyle="1" w:styleId="PiedepginaCar">
-    <w:name w:val="Pie de página Car"/>
-    <w:basedOn w:val="Fuentedeprrafopredeter"/>
-    <w:link w:val="Piedepgina"/>
+  <w:style w:type="character" w:customStyle="1" w:styleId="FooterChar">
+    <w:name w:val="Footer Char"/>
+    <w:basedOn w:val="DefaultParagraphFont"/>
+    <w:link w:val="Footer"/>
     <w:uiPriority w:val="99"/>
     <w:rsid w:val="00C70207"/>
   </w:style>
-  <w:style w:type="character" w:styleId="Hipervnculo">
+  <w:style w:type="character" w:styleId="Hyperlink">
     <w:name w:val="Hyperlink"/>
-    <w:basedOn w:val="Fuentedeprrafopredeter"/>
+    <w:basedOn w:val="DefaultParagraphFont"/>
     <w:uiPriority w:val="99"/>
     <w:unhideWhenUsed/>
     <w:rsid w:val="00E26E15"/>
@@ -6247,9 +5797,9 @@
       <w:u w:val="single"/>
     </w:rPr>
   </w:style>
-  <w:style w:type="character" w:styleId="Mencinsinresolver">
+  <w:style w:type="character" w:styleId="UnresolvedMention">
     <w:name w:val="Unresolved Mention"/>
-    <w:basedOn w:val="Fuentedeprrafopredeter"/>
+    <w:basedOn w:val="DefaultParagraphFont"/>
     <w:uiPriority w:val="99"/>
     <w:semiHidden/>
     <w:unhideWhenUsed/>
@@ -6261,7 +5811,7 @@
   </w:style>
   <w:style w:type="paragraph" w:customStyle="1" w:styleId="titulo1">
     <w:name w:val="titulo1"/>
-    <w:basedOn w:val="Ttulo1"/>
+    <w:basedOn w:val="Heading1"/>
     <w:link w:val="titulo1Car"/>
     <w:qFormat/>
     <w:rsid w:val="00542BDC"/>
@@ -6277,7 +5827,7 @@
   </w:style>
   <w:style w:type="character" w:customStyle="1" w:styleId="titulo1Car">
     <w:name w:val="titulo1 Car"/>
-    <w:basedOn w:val="Ttulo1Car"/>
+    <w:basedOn w:val="Heading1Char"/>
     <w:link w:val="titulo1"/>
     <w:rsid w:val="009915AC"/>
     <w:rPr>
@@ -6287,9 +5837,9 @@
       <w:szCs w:val="52"/>
     </w:rPr>
   </w:style>
-  <w:style w:type="paragraph" w:styleId="TtuloTDC">
+  <w:style w:type="paragraph" w:styleId="TOCHeading">
     <w:name w:val="TOC Heading"/>
-    <w:basedOn w:val="Ttulo1"/>
+    <w:basedOn w:val="Heading1"/>
     <w:next w:val="Normal"/>
     <w:uiPriority w:val="39"/>
     <w:unhideWhenUsed/>
@@ -6308,7 +5858,7 @@
       <w:lang w:val="es-ES" w:eastAsia="es-ES" w:bidi="ar-SA"/>
     </w:rPr>
   </w:style>
-  <w:style w:type="paragraph" w:styleId="TDC1">
+  <w:style w:type="paragraph" w:styleId="TOC1">
     <w:name w:val="toc 1"/>
     <w:basedOn w:val="Normal"/>
     <w:next w:val="Normal"/>
@@ -6320,9 +5870,9 @@
       <w:spacing w:after="100"/>
     </w:pPr>
   </w:style>
-  <w:style w:type="table" w:styleId="Tablaconcuadrcula">
+  <w:style w:type="table" w:styleId="TableGrid">
     <w:name w:val="Table Grid"/>
-    <w:basedOn w:val="Tablanormal"/>
+    <w:basedOn w:val="TableNormal"/>
     <w:uiPriority w:val="39"/>
     <w:rsid w:val="006709AE"/>
     <w:tblPr>
@@ -6336,11 +5886,11 @@
       </w:tblBorders>
     </w:tblPr>
   </w:style>
-  <w:style w:type="paragraph" w:styleId="Subttulo">
+  <w:style w:type="paragraph" w:styleId="Subtitle">
     <w:name w:val="Subtitle"/>
     <w:basedOn w:val="Normal"/>
     <w:next w:val="Normal"/>
-    <w:link w:val="SubttuloCar"/>
+    <w:link w:val="SubtitleChar"/>
     <w:uiPriority w:val="11"/>
     <w:qFormat/>
     <w:rsid w:val="1167B48B"/>
@@ -6351,7 +5901,7 @@
       <w:szCs w:val="28"/>
     </w:rPr>
   </w:style>
-  <w:style w:type="paragraph" w:styleId="Prrafodelista">
+  <w:style w:type="paragraph" w:styleId="ListParagraph">
     <w:name w:val="List Paragraph"/>
     <w:basedOn w:val="Normal"/>
     <w:uiPriority w:val="34"/>
@@ -6362,10 +5912,10 @@
       <w:contextualSpacing/>
     </w:pPr>
   </w:style>
-  <w:style w:type="character" w:customStyle="1" w:styleId="SubttuloCar">
-    <w:name w:val="Subtítulo Car"/>
-    <w:basedOn w:val="Fuentedeprrafopredeter"/>
-    <w:link w:val="Subttulo"/>
+  <w:style w:type="character" w:customStyle="1" w:styleId="SubtitleChar">
+    <w:name w:val="Subtitle Char"/>
+    <w:basedOn w:val="DefaultParagraphFont"/>
+    <w:link w:val="Subtitle"/>
     <w:uiPriority w:val="11"/>
     <w:rsid w:val="000057AB"/>
     <w:rPr>
@@ -6377,7 +5927,7 @@
   </w:style>
   <w:style w:type="paragraph" w:customStyle="1" w:styleId="Requirement-Body">
     <w:name w:val="Requirement - Body"/>
-    <w:basedOn w:val="Lista"/>
+    <w:basedOn w:val="List"/>
     <w:qFormat/>
     <w:rsid w:val="00CC1F3E"/>
     <w:pPr>
@@ -6405,7 +5955,7 @@
   </w:style>
   <w:style w:type="paragraph" w:customStyle="1" w:styleId="Requirement-Header">
     <w:name w:val="Requirement - Header"/>
-    <w:basedOn w:val="Lista"/>
+    <w:basedOn w:val="List"/>
     <w:next w:val="Requirement-Body"/>
     <w:qFormat/>
     <w:rsid w:val="00CC1F3E"/>

</xml_diff>

<commit_message>
Creado Planning and Progress Report Refs #202
</commit_message>
<xml_diff>
--- a/reports/Student #2/Sprint 2/D02-Analysis Report-David Valencia Toscano.docx
+++ b/reports/Student #2/Sprint 2/D02-Analysis Report-David Valencia Toscano.docx
@@ -2088,19 +2088,40 @@
           <w:tcPr>
             <w:tcW w:w="3209" w:type="dxa"/>
           </w:tcPr>
-          <w:p/>
+          <w:p>
+            <w:pPr>
+              <w:jc w:val="center"/>
+            </w:pPr>
+            <w:r>
+              <w:t>2</w:t>
+            </w:r>
+          </w:p>
         </w:tc>
         <w:tc>
           <w:tcPr>
             <w:tcW w:w="3209" w:type="dxa"/>
           </w:tcPr>
-          <w:p/>
+          <w:p>
+            <w:pPr>
+              <w:jc w:val="center"/>
+            </w:pPr>
+            <w:r>
+              <w:t>12-03-2025</w:t>
+            </w:r>
+          </w:p>
         </w:tc>
         <w:tc>
           <w:tcPr>
             <w:tcW w:w="3209" w:type="dxa"/>
           </w:tcPr>
-          <w:p/>
+          <w:p>
+            <w:pPr>
+              <w:jc w:val="center"/>
+            </w:pPr>
+            <w:r>
+              <w:t>Primera revisión</w:t>
+            </w:r>
+          </w:p>
         </w:tc>
       </w:tr>
       <w:tr>
@@ -2108,19 +2129,31 @@
           <w:tcPr>
             <w:tcW w:w="3209" w:type="dxa"/>
           </w:tcPr>
-          <w:p/>
+          <w:p>
+            <w:pPr>
+              <w:jc w:val="center"/>
+            </w:pPr>
+          </w:p>
         </w:tc>
         <w:tc>
           <w:tcPr>
             <w:tcW w:w="3209" w:type="dxa"/>
           </w:tcPr>
-          <w:p/>
+          <w:p>
+            <w:pPr>
+              <w:jc w:val="center"/>
+            </w:pPr>
+          </w:p>
         </w:tc>
         <w:tc>
           <w:tcPr>
             <w:tcW w:w="3209" w:type="dxa"/>
           </w:tcPr>
-          <w:p/>
+          <w:p>
+            <w:pPr>
+              <w:jc w:val="center"/>
+            </w:pPr>
+          </w:p>
         </w:tc>
       </w:tr>
       <w:tr>
@@ -2128,19 +2161,31 @@
           <w:tcPr>
             <w:tcW w:w="3209" w:type="dxa"/>
           </w:tcPr>
-          <w:p/>
+          <w:p>
+            <w:pPr>
+              <w:jc w:val="center"/>
+            </w:pPr>
+          </w:p>
         </w:tc>
         <w:tc>
           <w:tcPr>
             <w:tcW w:w="3209" w:type="dxa"/>
           </w:tcPr>
-          <w:p/>
+          <w:p>
+            <w:pPr>
+              <w:jc w:val="center"/>
+            </w:pPr>
+          </w:p>
         </w:tc>
         <w:tc>
           <w:tcPr>
             <w:tcW w:w="3209" w:type="dxa"/>
           </w:tcPr>
-          <w:p/>
+          <w:p>
+            <w:pPr>
+              <w:jc w:val="center"/>
+            </w:pPr>
+          </w:p>
         </w:tc>
       </w:tr>
       <w:tr>
@@ -2148,19 +2193,31 @@
           <w:tcPr>
             <w:tcW w:w="3209" w:type="dxa"/>
           </w:tcPr>
-          <w:p/>
+          <w:p>
+            <w:pPr>
+              <w:jc w:val="center"/>
+            </w:pPr>
+          </w:p>
         </w:tc>
         <w:tc>
           <w:tcPr>
             <w:tcW w:w="3209" w:type="dxa"/>
           </w:tcPr>
-          <w:p/>
+          <w:p>
+            <w:pPr>
+              <w:jc w:val="center"/>
+            </w:pPr>
+          </w:p>
         </w:tc>
         <w:tc>
           <w:tcPr>
             <w:tcW w:w="3209" w:type="dxa"/>
           </w:tcPr>
-          <w:p/>
+          <w:p>
+            <w:pPr>
+              <w:jc w:val="center"/>
+            </w:pPr>
+          </w:p>
         </w:tc>
       </w:tr>
     </w:tbl>

</xml_diff>